<commit_message>
success on topology, completion of task 4 in assessment sheet
</commit_message>
<xml_diff>
--- a/400_Networking/assignments/15228802_400IT_CW1 Practical Assessment Worksheet.docx
+++ b/400_Networking/assignments/15228802_400IT_CW1 Practical Assessment Worksheet.docx
@@ -3792,15 +3792,7 @@
                       <w:color w:val="FF0000"/>
                       <w:lang w:val="en-US"/>
                     </w:rPr>
-                    <w:t>192.168.10.</w:t>
-                  </w:r>
-                  <w:r>
-                    <w:rPr>
-                      <w:rFonts w:eastAsia="Calibri" w:cstheme="minorHAnsi"/>
-                      <w:color w:val="FF0000"/>
-                      <w:lang w:val="en-US"/>
-                    </w:rPr>
-                    <w:t>4</w:t>
+                    <w:t>192.168.10.4</w:t>
                   </w:r>
                 </w:p>
               </w:tc>
@@ -3941,15 +3933,7 @@
                       <w:color w:val="FF0000"/>
                       <w:lang w:val="en-US"/>
                     </w:rPr>
-                    <w:t>192.168.10.</w:t>
-                  </w:r>
-                  <w:r>
-                    <w:rPr>
-                      <w:rFonts w:eastAsia="Calibri" w:cstheme="minorHAnsi"/>
-                      <w:color w:val="FF0000"/>
-                      <w:lang w:val="en-US"/>
-                    </w:rPr>
-                    <w:t>5</w:t>
+                    <w:t>192.168.10.5</w:t>
                   </w:r>
                 </w:p>
               </w:tc>
@@ -4118,15 +4102,7 @@
                       <w:color w:val="FF0000"/>
                       <w:lang w:val="en-US"/>
                     </w:rPr>
-                    <w:t>192.168.10.</w:t>
-                  </w:r>
-                  <w:r>
-                    <w:rPr>
-                      <w:rFonts w:eastAsia="Calibri" w:cstheme="minorHAnsi"/>
-                      <w:color w:val="FF0000"/>
-                      <w:lang w:val="en-US"/>
-                    </w:rPr>
-                    <w:t>6</w:t>
+                    <w:t>192.168.10.6</w:t>
                   </w:r>
                 </w:p>
               </w:tc>
@@ -4269,15 +4245,7 @@
                       <w:color w:val="FF0000"/>
                       <w:lang w:val="en-US"/>
                     </w:rPr>
-                    <w:t>192.168.10.</w:t>
-                  </w:r>
-                  <w:r>
-                    <w:rPr>
-                      <w:rFonts w:eastAsia="Calibri" w:cstheme="minorHAnsi"/>
-                      <w:color w:val="FF0000"/>
-                      <w:lang w:val="en-US"/>
-                    </w:rPr>
-                    <w:t>7</w:t>
+                    <w:t>192.168.10.7</w:t>
                   </w:r>
                 </w:p>
               </w:tc>
@@ -5810,15 +5778,7 @@
                       <w:color w:val="FF0000"/>
                       <w:lang w:val="en-US"/>
                     </w:rPr>
-                    <w:t>192.168.10.3</w:t>
-                  </w:r>
-                  <w:r>
-                    <w:rPr>
-                      <w:rFonts w:eastAsia="Calibri" w:cstheme="minorHAnsi"/>
-                      <w:color w:val="FF0000"/>
-                      <w:lang w:val="en-US"/>
-                    </w:rPr>
-                    <w:t>4</w:t>
+                    <w:t>192.168.10.34</w:t>
                   </w:r>
                 </w:p>
               </w:tc>
@@ -9675,11 +9635,11 @@
               <w:tblLook w:val="04A0" w:firstRow="1" w:lastRow="0" w:firstColumn="1" w:lastColumn="0" w:noHBand="0" w:noVBand="1"/>
             </w:tblPr>
             <w:tblGrid>
-              <w:gridCol w:w="1753"/>
-              <w:gridCol w:w="1790"/>
-              <w:gridCol w:w="1790"/>
-              <w:gridCol w:w="1656"/>
-              <w:gridCol w:w="1801"/>
+              <w:gridCol w:w="1139"/>
+              <w:gridCol w:w="1590"/>
+              <w:gridCol w:w="1590"/>
+              <w:gridCol w:w="4191"/>
+              <w:gridCol w:w="1083"/>
             </w:tblGrid>
             <w:tr>
               <w:trPr>
@@ -9910,6 +9870,14 @@
                     </w:rPr>
                     <w:t xml:space="preserve"> </w:t>
                   </w:r>
+                  <w:r>
+                    <w:rPr>
+                      <w:rFonts w:eastAsia="Calibri" w:cstheme="minorHAnsi"/>
+                      <w:color w:val="FF0000"/>
+                      <w:lang w:val="en-US"/>
+                    </w:rPr>
+                    <w:t>192.168.10.3</w:t>
+                  </w:r>
                 </w:p>
               </w:tc>
               <w:tc>
@@ -9931,6 +9899,53 @@
                       <w:lang w:val="en-US"/>
                     </w:rPr>
                     <w:t xml:space="preserve"> </w:t>
+                  </w:r>
+                  <w:r>
+                    <w:rPr>
+                      <w:rFonts w:cstheme="minorHAnsi"/>
+                      <w:noProof/>
+                    </w:rPr>
+                    <w:drawing>
+                      <wp:inline distT="0" distB="0" distL="0" distR="0" wp14:anchorId="3FC590E1" wp14:editId="6C311993">
+                        <wp:extent cx="2524125" cy="2783256"/>
+                        <wp:effectExtent l="0" t="0" r="0" b="0"/>
+                        <wp:docPr id="1563320042" name="Picture 1" descr="A computer screen shot of a computer program&#10;&#10;AI-generated content may be incorrect."/>
+                        <wp:cNvGraphicFramePr>
+                          <a:graphicFrameLocks xmlns:a="http://schemas.openxmlformats.org/drawingml/2006/main" noChangeAspect="1"/>
+                        </wp:cNvGraphicFramePr>
+                        <a:graphic xmlns:a="http://schemas.openxmlformats.org/drawingml/2006/main">
+                          <a:graphicData uri="http://schemas.openxmlformats.org/drawingml/2006/picture">
+                            <pic:pic xmlns:pic="http://schemas.openxmlformats.org/drawingml/2006/picture">
+                              <pic:nvPicPr>
+                                <pic:cNvPr id="1563320042" name="Picture 1" descr="A computer screen shot of a computer program&#10;&#10;AI-generated content may be incorrect."/>
+                                <pic:cNvPicPr/>
+                              </pic:nvPicPr>
+                              <pic:blipFill>
+                                <a:blip r:embed="rId14">
+                                  <a:extLst>
+                                    <a:ext uri="{28A0092B-C50C-407E-A947-70E740481C1C}">
+                                      <a14:useLocalDpi xmlns:a14="http://schemas.microsoft.com/office/drawing/2010/main" val="0"/>
+                                    </a:ext>
+                                  </a:extLst>
+                                </a:blip>
+                                <a:stretch>
+                                  <a:fillRect/>
+                                </a:stretch>
+                              </pic:blipFill>
+                              <pic:spPr>
+                                <a:xfrm>
+                                  <a:off x="0" y="0"/>
+                                  <a:ext cx="2551191" cy="2813101"/>
+                                </a:xfrm>
+                                <a:prstGeom prst="rect">
+                                  <a:avLst/>
+                                </a:prstGeom>
+                              </pic:spPr>
+                            </pic:pic>
+                          </a:graphicData>
+                        </a:graphic>
+                      </wp:inline>
+                    </w:drawing>
                   </w:r>
                 </w:p>
               </w:tc>
@@ -9969,6 +9984,7 @@
                     <w:rPr>
                       <w:rFonts w:eastAsia="Calibri" w:cstheme="minorHAnsi"/>
                     </w:rPr>
+                    <w:lastRenderedPageBreak/>
                     <w:t>PC</w:t>
                   </w:r>
                   <w:r>
@@ -10025,6 +10041,14 @@
                     </w:rPr>
                     <w:t xml:space="preserve"> </w:t>
                   </w:r>
+                  <w:r>
+                    <w:rPr>
+                      <w:rFonts w:eastAsia="Calibri" w:cstheme="minorHAnsi"/>
+                      <w:color w:val="FF0000"/>
+                      <w:lang w:val="en-US"/>
+                    </w:rPr>
+                    <w:t>192.168.10.37</w:t>
+                  </w:r>
                 </w:p>
               </w:tc>
               <w:tc>
@@ -10046,6 +10070,60 @@
                       <w:lang w:val="en-US"/>
                     </w:rPr>
                     <w:t xml:space="preserve"> </w:t>
+                  </w:r>
+                  <w:r>
+                    <w:rPr>
+                      <w:rFonts w:cstheme="minorHAnsi"/>
+                      <w:noProof/>
+                    </w:rPr>
+                    <w:drawing>
+                      <wp:inline distT="0" distB="0" distL="0" distR="0" wp14:anchorId="70119C14" wp14:editId="60FBAECD">
+                        <wp:extent cx="2381250" cy="3067685"/>
+                        <wp:effectExtent l="0" t="0" r="0" b="0"/>
+                        <wp:docPr id="497357554" name="Picture 2" descr="A computer screen shot of a black and white computer screen&#10;&#10;AI-generated content may be incorrect."/>
+                        <wp:cNvGraphicFramePr>
+                          <a:graphicFrameLocks xmlns:a="http://schemas.openxmlformats.org/drawingml/2006/main" noChangeAspect="1"/>
+                        </wp:cNvGraphicFramePr>
+                        <a:graphic xmlns:a="http://schemas.openxmlformats.org/drawingml/2006/main">
+                          <a:graphicData uri="http://schemas.openxmlformats.org/drawingml/2006/picture">
+                            <pic:pic xmlns:pic="http://schemas.openxmlformats.org/drawingml/2006/picture">
+                              <pic:nvPicPr>
+                                <pic:cNvPr id="497357554" name="Picture 2" descr="A computer screen shot of a black and white computer screen&#10;&#10;AI-generated content may be incorrect."/>
+                                <pic:cNvPicPr/>
+                              </pic:nvPicPr>
+                              <pic:blipFill rotWithShape="1">
+                                <a:blip r:embed="rId15">
+                                  <a:extLst>
+                                    <a:ext uri="{28A0092B-C50C-407E-A947-70E740481C1C}">
+                                      <a14:useLocalDpi xmlns:a14="http://schemas.microsoft.com/office/drawing/2010/main" val="0"/>
+                                    </a:ext>
+                                  </a:extLst>
+                                </a:blip>
+                                <a:srcRect r="11027"/>
+                                <a:stretch/>
+                              </pic:blipFill>
+                              <pic:spPr bwMode="auto">
+                                <a:xfrm>
+                                  <a:off x="0" y="0"/>
+                                  <a:ext cx="2397953" cy="3089203"/>
+                                </a:xfrm>
+                                <a:prstGeom prst="rect">
+                                  <a:avLst/>
+                                </a:prstGeom>
+                                <a:ln>
+                                  <a:noFill/>
+                                </a:ln>
+                                <a:extLst>
+                                  <a:ext uri="{53640926-AAD7-44D8-BBD7-CCE9431645EC}">
+                                    <a14:shadowObscured xmlns:a14="http://schemas.microsoft.com/office/drawing/2010/main"/>
+                                  </a:ext>
+                                </a:extLst>
+                              </pic:spPr>
+                            </pic:pic>
+                          </a:graphicData>
+                        </a:graphic>
+                      </wp:inline>
+                    </w:drawing>
                   </w:r>
                 </w:p>
               </w:tc>
@@ -10147,6 +10225,14 @@
                     </w:rPr>
                     <w:t xml:space="preserve"> </w:t>
                   </w:r>
+                  <w:r>
+                    <w:rPr>
+                      <w:rFonts w:eastAsia="Calibri" w:cstheme="minorHAnsi"/>
+                      <w:color w:val="FF0000"/>
+                      <w:lang w:val="en-US"/>
+                    </w:rPr>
+                    <w:t>192.168.10.6</w:t>
+                  </w:r>
                 </w:p>
               </w:tc>
               <w:tc>
@@ -10168,6 +10254,53 @@
                       <w:lang w:val="en-US"/>
                     </w:rPr>
                     <w:t xml:space="preserve"> </w:t>
+                  </w:r>
+                  <w:r>
+                    <w:rPr>
+                      <w:rFonts w:cstheme="minorHAnsi"/>
+                      <w:noProof/>
+                    </w:rPr>
+                    <w:drawing>
+                      <wp:inline distT="0" distB="0" distL="0" distR="0" wp14:anchorId="0D55A86B" wp14:editId="76ACEFD8">
+                        <wp:extent cx="2396520" cy="3019425"/>
+                        <wp:effectExtent l="0" t="0" r="3810" b="0"/>
+                        <wp:docPr id="128970622" name="Picture 3" descr="A computer screen shot of a computer&#10;&#10;AI-generated content may be incorrect."/>
+                        <wp:cNvGraphicFramePr>
+                          <a:graphicFrameLocks xmlns:a="http://schemas.openxmlformats.org/drawingml/2006/main" noChangeAspect="1"/>
+                        </wp:cNvGraphicFramePr>
+                        <a:graphic xmlns:a="http://schemas.openxmlformats.org/drawingml/2006/main">
+                          <a:graphicData uri="http://schemas.openxmlformats.org/drawingml/2006/picture">
+                            <pic:pic xmlns:pic="http://schemas.openxmlformats.org/drawingml/2006/picture">
+                              <pic:nvPicPr>
+                                <pic:cNvPr id="128970622" name="Picture 3" descr="A computer screen shot of a computer&#10;&#10;AI-generated content may be incorrect."/>
+                                <pic:cNvPicPr/>
+                              </pic:nvPicPr>
+                              <pic:blipFill>
+                                <a:blip r:embed="rId16">
+                                  <a:extLst>
+                                    <a:ext uri="{28A0092B-C50C-407E-A947-70E740481C1C}">
+                                      <a14:useLocalDpi xmlns:a14="http://schemas.microsoft.com/office/drawing/2010/main" val="0"/>
+                                    </a:ext>
+                                  </a:extLst>
+                                </a:blip>
+                                <a:stretch>
+                                  <a:fillRect/>
+                                </a:stretch>
+                              </pic:blipFill>
+                              <pic:spPr>
+                                <a:xfrm>
+                                  <a:off x="0" y="0"/>
+                                  <a:ext cx="2403461" cy="3028170"/>
+                                </a:xfrm>
+                                <a:prstGeom prst="rect">
+                                  <a:avLst/>
+                                </a:prstGeom>
+                              </pic:spPr>
+                            </pic:pic>
+                          </a:graphicData>
+                        </a:graphic>
+                      </wp:inline>
+                    </w:drawing>
                   </w:r>
                 </w:p>
               </w:tc>
@@ -10293,6 +10426,14 @@
                     </w:rPr>
                     <w:t xml:space="preserve"> </w:t>
                   </w:r>
+                  <w:r>
+                    <w:rPr>
+                      <w:rFonts w:eastAsia="Calibri" w:cstheme="minorHAnsi"/>
+                      <w:color w:val="FF0000"/>
+                      <w:lang w:val="en-US"/>
+                    </w:rPr>
+                    <w:t>192.168.10.65</w:t>
+                  </w:r>
                 </w:p>
               </w:tc>
               <w:tc>
@@ -10314,6 +10455,53 @@
                       <w:lang w:val="en-US"/>
                     </w:rPr>
                     <w:t xml:space="preserve"> </w:t>
+                  </w:r>
+                  <w:r>
+                    <w:rPr>
+                      <w:rFonts w:cstheme="minorHAnsi"/>
+                      <w:noProof/>
+                    </w:rPr>
+                    <w:drawing>
+                      <wp:inline distT="0" distB="0" distL="0" distR="0" wp14:anchorId="56B2A6A0" wp14:editId="2563D4CF">
+                        <wp:extent cx="2486025" cy="1628401"/>
+                        <wp:effectExtent l="0" t="0" r="0" b="0"/>
+                        <wp:docPr id="1354817435" name="Picture 4" descr="A screenshot of a computer&#10;&#10;AI-generated content may be incorrect."/>
+                        <wp:cNvGraphicFramePr>
+                          <a:graphicFrameLocks xmlns:a="http://schemas.openxmlformats.org/drawingml/2006/main" noChangeAspect="1"/>
+                        </wp:cNvGraphicFramePr>
+                        <a:graphic xmlns:a="http://schemas.openxmlformats.org/drawingml/2006/main">
+                          <a:graphicData uri="http://schemas.openxmlformats.org/drawingml/2006/picture">
+                            <pic:pic xmlns:pic="http://schemas.openxmlformats.org/drawingml/2006/picture">
+                              <pic:nvPicPr>
+                                <pic:cNvPr id="1354817435" name="Picture 4" descr="A screenshot of a computer&#10;&#10;AI-generated content may be incorrect."/>
+                                <pic:cNvPicPr/>
+                              </pic:nvPicPr>
+                              <pic:blipFill>
+                                <a:blip r:embed="rId17">
+                                  <a:extLst>
+                                    <a:ext uri="{28A0092B-C50C-407E-A947-70E740481C1C}">
+                                      <a14:useLocalDpi xmlns:a14="http://schemas.microsoft.com/office/drawing/2010/main" val="0"/>
+                                    </a:ext>
+                                  </a:extLst>
+                                </a:blip>
+                                <a:stretch>
+                                  <a:fillRect/>
+                                </a:stretch>
+                              </pic:blipFill>
+                              <pic:spPr>
+                                <a:xfrm>
+                                  <a:off x="0" y="0"/>
+                                  <a:ext cx="2492746" cy="1632804"/>
+                                </a:xfrm>
+                                <a:prstGeom prst="rect">
+                                  <a:avLst/>
+                                </a:prstGeom>
+                              </pic:spPr>
+                            </pic:pic>
+                          </a:graphicData>
+                        </a:graphic>
+                      </wp:inline>
+                    </w:drawing>
                   </w:r>
                 </w:p>
               </w:tc>
@@ -10359,6 +10547,7 @@
                     <w:rPr>
                       <w:rFonts w:eastAsia="Calibri" w:cstheme="minorHAnsi"/>
                     </w:rPr>
+                    <w:lastRenderedPageBreak/>
                     <w:t>PC</w:t>
                   </w:r>
                   <w:r>
@@ -10409,6 +10598,14 @@
                       <w:lang w:val="en-US"/>
                     </w:rPr>
                   </w:pPr>
+                  <w:r>
+                    <w:rPr>
+                      <w:rFonts w:eastAsia="Calibri" w:cstheme="minorHAnsi"/>
+                      <w:color w:val="FF0000"/>
+                      <w:lang w:val="en-US"/>
+                    </w:rPr>
+                    <w:t>192.168.10.5</w:t>
+                  </w:r>
                 </w:p>
               </w:tc>
               <w:tc>
@@ -10425,6 +10622,55 @@
                       <w:lang w:val="en-US"/>
                     </w:rPr>
                   </w:pPr>
+                  <w:r>
+                    <w:rPr>
+                      <w:rFonts w:eastAsia="Calibri" w:cstheme="minorHAnsi"/>
+                      <w:noProof/>
+                      <w:color w:val="FF0000"/>
+                      <w:lang w:val="en-US"/>
+                    </w:rPr>
+                    <w:drawing>
+                      <wp:inline distT="0" distB="0" distL="0" distR="0" wp14:anchorId="108EEEE2" wp14:editId="6E881CA7">
+                        <wp:extent cx="2394622" cy="3143250"/>
+                        <wp:effectExtent l="0" t="0" r="5715" b="0"/>
+                        <wp:docPr id="900408731" name="Picture 5" descr="A computer screen shot of a black and white computer&#10;&#10;AI-generated content may be incorrect."/>
+                        <wp:cNvGraphicFramePr>
+                          <a:graphicFrameLocks xmlns:a="http://schemas.openxmlformats.org/drawingml/2006/main" noChangeAspect="1"/>
+                        </wp:cNvGraphicFramePr>
+                        <a:graphic xmlns:a="http://schemas.openxmlformats.org/drawingml/2006/main">
+                          <a:graphicData uri="http://schemas.openxmlformats.org/drawingml/2006/picture">
+                            <pic:pic xmlns:pic="http://schemas.openxmlformats.org/drawingml/2006/picture">
+                              <pic:nvPicPr>
+                                <pic:cNvPr id="900408731" name="Picture 5" descr="A computer screen shot of a black and white computer&#10;&#10;AI-generated content may be incorrect."/>
+                                <pic:cNvPicPr/>
+                              </pic:nvPicPr>
+                              <pic:blipFill>
+                                <a:blip r:embed="rId18">
+                                  <a:extLst>
+                                    <a:ext uri="{28A0092B-C50C-407E-A947-70E740481C1C}">
+                                      <a14:useLocalDpi xmlns:a14="http://schemas.microsoft.com/office/drawing/2010/main" val="0"/>
+                                    </a:ext>
+                                  </a:extLst>
+                                </a:blip>
+                                <a:stretch>
+                                  <a:fillRect/>
+                                </a:stretch>
+                              </pic:blipFill>
+                              <pic:spPr>
+                                <a:xfrm>
+                                  <a:off x="0" y="0"/>
+                                  <a:ext cx="2408004" cy="3160816"/>
+                                </a:xfrm>
+                                <a:prstGeom prst="rect">
+                                  <a:avLst/>
+                                </a:prstGeom>
+                              </pic:spPr>
+                            </pic:pic>
+                          </a:graphicData>
+                        </a:graphic>
+                      </wp:inline>
+                    </w:drawing>
+                  </w:r>
                 </w:p>
               </w:tc>
               <w:tc>
@@ -10531,6 +10777,14 @@
                       <w:lang w:val="en-US"/>
                     </w:rPr>
                   </w:pPr>
+                  <w:r>
+                    <w:rPr>
+                      <w:rFonts w:eastAsia="Calibri" w:cstheme="minorHAnsi"/>
+                      <w:color w:val="FF0000"/>
+                      <w:lang w:val="en-US"/>
+                    </w:rPr>
+                    <w:t>192.168.10.53</w:t>
+                  </w:r>
                 </w:p>
               </w:tc>
               <w:tc>
@@ -10547,6 +10801,55 @@
                       <w:lang w:val="en-US"/>
                     </w:rPr>
                   </w:pPr>
+                  <w:r>
+                    <w:rPr>
+                      <w:rFonts w:eastAsia="Calibri" w:cstheme="minorHAnsi"/>
+                      <w:noProof/>
+                      <w:color w:val="FF0000"/>
+                      <w:lang w:val="en-US"/>
+                    </w:rPr>
+                    <w:drawing>
+                      <wp:inline distT="0" distB="0" distL="0" distR="0" wp14:anchorId="0959EECD" wp14:editId="0AF6DE14">
+                        <wp:extent cx="2381250" cy="1634725"/>
+                        <wp:effectExtent l="0" t="0" r="0" b="3810"/>
+                        <wp:docPr id="521523888" name="Picture 6" descr="A screenshot of a computer&#10;&#10;AI-generated content may be incorrect."/>
+                        <wp:cNvGraphicFramePr>
+                          <a:graphicFrameLocks xmlns:a="http://schemas.openxmlformats.org/drawingml/2006/main" noChangeAspect="1"/>
+                        </wp:cNvGraphicFramePr>
+                        <a:graphic xmlns:a="http://schemas.openxmlformats.org/drawingml/2006/main">
+                          <a:graphicData uri="http://schemas.openxmlformats.org/drawingml/2006/picture">
+                            <pic:pic xmlns:pic="http://schemas.openxmlformats.org/drawingml/2006/picture">
+                              <pic:nvPicPr>
+                                <pic:cNvPr id="521523888" name="Picture 6" descr="A screenshot of a computer&#10;&#10;AI-generated content may be incorrect."/>
+                                <pic:cNvPicPr/>
+                              </pic:nvPicPr>
+                              <pic:blipFill>
+                                <a:blip r:embed="rId19">
+                                  <a:extLst>
+                                    <a:ext uri="{28A0092B-C50C-407E-A947-70E740481C1C}">
+                                      <a14:useLocalDpi xmlns:a14="http://schemas.microsoft.com/office/drawing/2010/main" val="0"/>
+                                    </a:ext>
+                                  </a:extLst>
+                                </a:blip>
+                                <a:stretch>
+                                  <a:fillRect/>
+                                </a:stretch>
+                              </pic:blipFill>
+                              <pic:spPr>
+                                <a:xfrm>
+                                  <a:off x="0" y="0"/>
+                                  <a:ext cx="2395868" cy="1644760"/>
+                                </a:xfrm>
+                                <a:prstGeom prst="rect">
+                                  <a:avLst/>
+                                </a:prstGeom>
+                              </pic:spPr>
+                            </pic:pic>
+                          </a:graphicData>
+                        </a:graphic>
+                      </wp:inline>
+                    </w:drawing>
+                  </w:r>
                 </w:p>
               </w:tc>
               <w:tc>
@@ -10664,11 +10967,11 @@
               <w:tblLook w:val="04A0" w:firstRow="1" w:lastRow="0" w:firstColumn="1" w:lastColumn="0" w:noHBand="0" w:noVBand="1"/>
             </w:tblPr>
             <w:tblGrid>
-              <w:gridCol w:w="1384"/>
+              <w:gridCol w:w="1000"/>
               <w:gridCol w:w="1523"/>
-              <w:gridCol w:w="1570"/>
-              <w:gridCol w:w="2791"/>
-              <w:gridCol w:w="2111"/>
+              <w:gridCol w:w="1530"/>
+              <w:gridCol w:w="4518"/>
+              <w:gridCol w:w="1022"/>
             </w:tblGrid>
             <w:tr>
               <w:tc>
@@ -10887,6 +11190,14 @@
                     </w:rPr>
                     <w:t xml:space="preserve"> </w:t>
                   </w:r>
+                  <w:r>
+                    <w:rPr>
+                      <w:rFonts w:eastAsia="Calibri" w:cstheme="minorHAnsi"/>
+                      <w:color w:val="FF0000"/>
+                      <w:lang w:val="en-US"/>
+                    </w:rPr>
+                    <w:t>192.168.10.18</w:t>
+                  </w:r>
                 </w:p>
               </w:tc>
               <w:tc>
@@ -10908,6 +11219,53 @@
                       <w:lang w:val="en-US"/>
                     </w:rPr>
                     <w:t xml:space="preserve"> </w:t>
+                  </w:r>
+                  <w:r>
+                    <w:rPr>
+                      <w:rFonts w:cstheme="minorHAnsi"/>
+                      <w:noProof/>
+                    </w:rPr>
+                    <w:drawing>
+                      <wp:inline distT="0" distB="0" distL="0" distR="0" wp14:anchorId="7B2DC162" wp14:editId="58E1B845">
+                        <wp:extent cx="2543175" cy="1167449"/>
+                        <wp:effectExtent l="0" t="0" r="0" b="0"/>
+                        <wp:docPr id="234572006" name="Picture 7" descr="A screenshot of a computer program&#10;&#10;AI-generated content may be incorrect."/>
+                        <wp:cNvGraphicFramePr>
+                          <a:graphicFrameLocks xmlns:a="http://schemas.openxmlformats.org/drawingml/2006/main" noChangeAspect="1"/>
+                        </wp:cNvGraphicFramePr>
+                        <a:graphic xmlns:a="http://schemas.openxmlformats.org/drawingml/2006/main">
+                          <a:graphicData uri="http://schemas.openxmlformats.org/drawingml/2006/picture">
+                            <pic:pic xmlns:pic="http://schemas.openxmlformats.org/drawingml/2006/picture">
+                              <pic:nvPicPr>
+                                <pic:cNvPr id="234572006" name="Picture 7" descr="A screenshot of a computer program&#10;&#10;AI-generated content may be incorrect."/>
+                                <pic:cNvPicPr/>
+                              </pic:nvPicPr>
+                              <pic:blipFill>
+                                <a:blip r:embed="rId20">
+                                  <a:extLst>
+                                    <a:ext uri="{28A0092B-C50C-407E-A947-70E740481C1C}">
+                                      <a14:useLocalDpi xmlns:a14="http://schemas.microsoft.com/office/drawing/2010/main" val="0"/>
+                                    </a:ext>
+                                  </a:extLst>
+                                </a:blip>
+                                <a:stretch>
+                                  <a:fillRect/>
+                                </a:stretch>
+                              </pic:blipFill>
+                              <pic:spPr>
+                                <a:xfrm>
+                                  <a:off x="0" y="0"/>
+                                  <a:ext cx="2559075" cy="1174748"/>
+                                </a:xfrm>
+                                <a:prstGeom prst="rect">
+                                  <a:avLst/>
+                                </a:prstGeom>
+                              </pic:spPr>
+                            </pic:pic>
+                          </a:graphicData>
+                        </a:graphic>
+                      </wp:inline>
+                    </w:drawing>
                   </w:r>
                 </w:p>
               </w:tc>
@@ -11017,6 +11375,14 @@
                     </w:rPr>
                     <w:t xml:space="preserve"> </w:t>
                   </w:r>
+                  <w:r>
+                    <w:rPr>
+                      <w:rFonts w:eastAsia="Calibri" w:cstheme="minorHAnsi"/>
+                      <w:color w:val="FF0000"/>
+                      <w:lang w:val="en-US"/>
+                    </w:rPr>
+                    <w:t>192.168.10.70</w:t>
+                  </w:r>
                 </w:p>
               </w:tc>
               <w:tc>
@@ -11038,6 +11404,53 @@
                       <w:lang w:val="en-US"/>
                     </w:rPr>
                     <w:t xml:space="preserve"> </w:t>
+                  </w:r>
+                  <w:r>
+                    <w:rPr>
+                      <w:rFonts w:cstheme="minorHAnsi"/>
+                      <w:noProof/>
+                    </w:rPr>
+                    <w:drawing>
+                      <wp:inline distT="0" distB="0" distL="0" distR="0" wp14:anchorId="32E2930B" wp14:editId="25C5DBDE">
+                        <wp:extent cx="2486025" cy="1544605"/>
+                        <wp:effectExtent l="0" t="0" r="0" b="0"/>
+                        <wp:docPr id="1462111033" name="Picture 8" descr="A screenshot of a computer program&#10;&#10;AI-generated content may be incorrect."/>
+                        <wp:cNvGraphicFramePr>
+                          <a:graphicFrameLocks xmlns:a="http://schemas.openxmlformats.org/drawingml/2006/main" noChangeAspect="1"/>
+                        </wp:cNvGraphicFramePr>
+                        <a:graphic xmlns:a="http://schemas.openxmlformats.org/drawingml/2006/main">
+                          <a:graphicData uri="http://schemas.openxmlformats.org/drawingml/2006/picture">
+                            <pic:pic xmlns:pic="http://schemas.openxmlformats.org/drawingml/2006/picture">
+                              <pic:nvPicPr>
+                                <pic:cNvPr id="1462111033" name="Picture 8" descr="A screenshot of a computer program&#10;&#10;AI-generated content may be incorrect."/>
+                                <pic:cNvPicPr/>
+                              </pic:nvPicPr>
+                              <pic:blipFill>
+                                <a:blip r:embed="rId21">
+                                  <a:extLst>
+                                    <a:ext uri="{28A0092B-C50C-407E-A947-70E740481C1C}">
+                                      <a14:useLocalDpi xmlns:a14="http://schemas.microsoft.com/office/drawing/2010/main" val="0"/>
+                                    </a:ext>
+                                  </a:extLst>
+                                </a:blip>
+                                <a:stretch>
+                                  <a:fillRect/>
+                                </a:stretch>
+                              </pic:blipFill>
+                              <pic:spPr>
+                                <a:xfrm>
+                                  <a:off x="0" y="0"/>
+                                  <a:ext cx="2502492" cy="1554836"/>
+                                </a:xfrm>
+                                <a:prstGeom prst="rect">
+                                  <a:avLst/>
+                                </a:prstGeom>
+                              </pic:spPr>
+                            </pic:pic>
+                          </a:graphicData>
+                        </a:graphic>
+                      </wp:inline>
+                    </w:drawing>
                   </w:r>
                 </w:p>
               </w:tc>
@@ -11080,6 +11493,7 @@
                     <w:rPr>
                       <w:rFonts w:eastAsia="Calibri" w:cstheme="minorHAnsi"/>
                     </w:rPr>
+                    <w:lastRenderedPageBreak/>
                     <w:t>PC</w:t>
                   </w:r>
                   <w:r>
@@ -11160,6 +11574,14 @@
                     </w:rPr>
                     <w:t xml:space="preserve"> </w:t>
                   </w:r>
+                  <w:r>
+                    <w:rPr>
+                      <w:rFonts w:eastAsia="Calibri" w:cstheme="minorHAnsi"/>
+                      <w:color w:val="FF0000"/>
+                      <w:lang w:val="en-US"/>
+                    </w:rPr>
+                    <w:t>192.168.10.61</w:t>
+                  </w:r>
                 </w:p>
               </w:tc>
               <w:tc>
@@ -11181,6 +11603,53 @@
                       <w:lang w:val="en-US"/>
                     </w:rPr>
                     <w:t xml:space="preserve"> </w:t>
+                  </w:r>
+                  <w:r>
+                    <w:rPr>
+                      <w:rFonts w:cstheme="minorHAnsi"/>
+                      <w:noProof/>
+                    </w:rPr>
+                    <w:drawing>
+                      <wp:inline distT="0" distB="0" distL="0" distR="0" wp14:anchorId="46A4403C" wp14:editId="1FFA9428">
+                        <wp:extent cx="2562225" cy="1509179"/>
+                        <wp:effectExtent l="0" t="0" r="0" b="0"/>
+                        <wp:docPr id="922727775" name="Picture 9" descr="A computer screen shot of a program&#10;&#10;AI-generated content may be incorrect."/>
+                        <wp:cNvGraphicFramePr>
+                          <a:graphicFrameLocks xmlns:a="http://schemas.openxmlformats.org/drawingml/2006/main" noChangeAspect="1"/>
+                        </wp:cNvGraphicFramePr>
+                        <a:graphic xmlns:a="http://schemas.openxmlformats.org/drawingml/2006/main">
+                          <a:graphicData uri="http://schemas.openxmlformats.org/drawingml/2006/picture">
+                            <pic:pic xmlns:pic="http://schemas.openxmlformats.org/drawingml/2006/picture">
+                              <pic:nvPicPr>
+                                <pic:cNvPr id="922727775" name="Picture 9" descr="A computer screen shot of a program&#10;&#10;AI-generated content may be incorrect."/>
+                                <pic:cNvPicPr/>
+                              </pic:nvPicPr>
+                              <pic:blipFill>
+                                <a:blip r:embed="rId22">
+                                  <a:extLst>
+                                    <a:ext uri="{28A0092B-C50C-407E-A947-70E740481C1C}">
+                                      <a14:useLocalDpi xmlns:a14="http://schemas.microsoft.com/office/drawing/2010/main" val="0"/>
+                                    </a:ext>
+                                  </a:extLst>
+                                </a:blip>
+                                <a:stretch>
+                                  <a:fillRect/>
+                                </a:stretch>
+                              </pic:blipFill>
+                              <pic:spPr>
+                                <a:xfrm>
+                                  <a:off x="0" y="0"/>
+                                  <a:ext cx="2574860" cy="1516621"/>
+                                </a:xfrm>
+                                <a:prstGeom prst="rect">
+                                  <a:avLst/>
+                                </a:prstGeom>
+                              </pic:spPr>
+                            </pic:pic>
+                          </a:graphicData>
+                        </a:graphic>
+                      </wp:inline>
+                    </w:drawing>
                   </w:r>
                 </w:p>
               </w:tc>
@@ -11266,6 +11735,9 @@
                 <w:p>
                   <w:pPr>
                     <w:framePr w:hSpace="180" w:wrap="around" w:vAnchor="text" w:hAnchor="margin" w:x="-147" w:y="3"/>
+                    <w:tabs>
+                      <w:tab w:val="center" w:pos="660"/>
+                    </w:tabs>
                     <w:spacing w:line="257" w:lineRule="auto"/>
                     <w:rPr>
                       <w:rFonts w:cstheme="minorHAnsi"/>
@@ -11279,6 +11751,22 @@
                     </w:rPr>
                     <w:t xml:space="preserve"> </w:t>
                   </w:r>
+                  <w:r>
+                    <w:rPr>
+                      <w:rFonts w:eastAsia="Calibri" w:cstheme="minorHAnsi"/>
+                      <w:color w:val="FF0000"/>
+                      <w:lang w:val="en-US"/>
+                    </w:rPr>
+                    <w:t>192.168.10.35</w:t>
+                  </w:r>
+                  <w:r>
+                    <w:rPr>
+                      <w:rFonts w:eastAsia="Calibri" w:cstheme="minorHAnsi"/>
+                      <w:color w:val="FF0000"/>
+                      <w:lang w:val="en-US"/>
+                    </w:rPr>
+                    <w:tab/>
+                  </w:r>
                 </w:p>
               </w:tc>
               <w:tc>
@@ -11300,6 +11788,53 @@
                       <w:lang w:val="en-US"/>
                     </w:rPr>
                     <w:t xml:space="preserve"> </w:t>
+                  </w:r>
+                  <w:r>
+                    <w:rPr>
+                      <w:rFonts w:cstheme="minorHAnsi"/>
+                      <w:noProof/>
+                    </w:rPr>
+                    <w:drawing>
+                      <wp:inline distT="0" distB="0" distL="0" distR="0" wp14:anchorId="18E434F0" wp14:editId="2D4038CB">
+                        <wp:extent cx="2543175" cy="1678496"/>
+                        <wp:effectExtent l="0" t="0" r="0" b="0"/>
+                        <wp:docPr id="1545955655" name="Picture 10" descr="A screenshot of a computer&#10;&#10;AI-generated content may be incorrect."/>
+                        <wp:cNvGraphicFramePr>
+                          <a:graphicFrameLocks xmlns:a="http://schemas.openxmlformats.org/drawingml/2006/main" noChangeAspect="1"/>
+                        </wp:cNvGraphicFramePr>
+                        <a:graphic xmlns:a="http://schemas.openxmlformats.org/drawingml/2006/main">
+                          <a:graphicData uri="http://schemas.openxmlformats.org/drawingml/2006/picture">
+                            <pic:pic xmlns:pic="http://schemas.openxmlformats.org/drawingml/2006/picture">
+                              <pic:nvPicPr>
+                                <pic:cNvPr id="1545955655" name="Picture 10" descr="A screenshot of a computer&#10;&#10;AI-generated content may be incorrect."/>
+                                <pic:cNvPicPr/>
+                              </pic:nvPicPr>
+                              <pic:blipFill>
+                                <a:blip r:embed="rId23">
+                                  <a:extLst>
+                                    <a:ext uri="{28A0092B-C50C-407E-A947-70E740481C1C}">
+                                      <a14:useLocalDpi xmlns:a14="http://schemas.microsoft.com/office/drawing/2010/main" val="0"/>
+                                    </a:ext>
+                                  </a:extLst>
+                                </a:blip>
+                                <a:stretch>
+                                  <a:fillRect/>
+                                </a:stretch>
+                              </pic:blipFill>
+                              <pic:spPr>
+                                <a:xfrm>
+                                  <a:off x="0" y="0"/>
+                                  <a:ext cx="2549115" cy="1682416"/>
+                                </a:xfrm>
+                                <a:prstGeom prst="rect">
+                                  <a:avLst/>
+                                </a:prstGeom>
+                              </pic:spPr>
+                            </pic:pic>
+                          </a:graphicData>
+                        </a:graphic>
+                      </wp:inline>
+                    </w:drawing>
                   </w:r>
                 </w:p>
               </w:tc>
@@ -11398,6 +11933,14 @@
                       <w:lang w:val="en-US"/>
                     </w:rPr>
                   </w:pPr>
+                  <w:r>
+                    <w:rPr>
+                      <w:rFonts w:eastAsia="Calibri" w:cstheme="minorHAnsi"/>
+                      <w:color w:val="FF0000"/>
+                      <w:lang w:val="en-US"/>
+                    </w:rPr>
+                    <w:t>192.168.10.36</w:t>
+                  </w:r>
                 </w:p>
               </w:tc>
               <w:tc>
@@ -11414,6 +11957,55 @@
                       <w:lang w:val="en-US"/>
                     </w:rPr>
                   </w:pPr>
+                  <w:r>
+                    <w:rPr>
+                      <w:rFonts w:eastAsia="Calibri" w:cstheme="minorHAnsi"/>
+                      <w:noProof/>
+                      <w:color w:val="FF0000"/>
+                      <w:lang w:val="en-US"/>
+                    </w:rPr>
+                    <w:drawing>
+                      <wp:inline distT="0" distB="0" distL="0" distR="0" wp14:anchorId="5008A64B" wp14:editId="7EE199D3">
+                        <wp:extent cx="2647950" cy="1666790"/>
+                        <wp:effectExtent l="0" t="0" r="0" b="0"/>
+                        <wp:docPr id="2146180430" name="Picture 11" descr="A screenshot of a computer&#10;&#10;AI-generated content may be incorrect."/>
+                        <wp:cNvGraphicFramePr>
+                          <a:graphicFrameLocks xmlns:a="http://schemas.openxmlformats.org/drawingml/2006/main" noChangeAspect="1"/>
+                        </wp:cNvGraphicFramePr>
+                        <a:graphic xmlns:a="http://schemas.openxmlformats.org/drawingml/2006/main">
+                          <a:graphicData uri="http://schemas.openxmlformats.org/drawingml/2006/picture">
+                            <pic:pic xmlns:pic="http://schemas.openxmlformats.org/drawingml/2006/picture">
+                              <pic:nvPicPr>
+                                <pic:cNvPr id="2146180430" name="Picture 11" descr="A screenshot of a computer&#10;&#10;AI-generated content may be incorrect."/>
+                                <pic:cNvPicPr/>
+                              </pic:nvPicPr>
+                              <pic:blipFill>
+                                <a:blip r:embed="rId24">
+                                  <a:extLst>
+                                    <a:ext uri="{28A0092B-C50C-407E-A947-70E740481C1C}">
+                                      <a14:useLocalDpi xmlns:a14="http://schemas.microsoft.com/office/drawing/2010/main" val="0"/>
+                                    </a:ext>
+                                  </a:extLst>
+                                </a:blip>
+                                <a:stretch>
+                                  <a:fillRect/>
+                                </a:stretch>
+                              </pic:blipFill>
+                              <pic:spPr>
+                                <a:xfrm>
+                                  <a:off x="0" y="0"/>
+                                  <a:ext cx="2657615" cy="1672874"/>
+                                </a:xfrm>
+                                <a:prstGeom prst="rect">
+                                  <a:avLst/>
+                                </a:prstGeom>
+                              </pic:spPr>
+                            </pic:pic>
+                          </a:graphicData>
+                        </a:graphic>
+                      </wp:inline>
+                    </w:drawing>
+                  </w:r>
                 </w:p>
               </w:tc>
               <w:tc>
@@ -11511,6 +12103,14 @@
                       <w:lang w:val="en-US"/>
                     </w:rPr>
                   </w:pPr>
+                  <w:r>
+                    <w:rPr>
+                      <w:rFonts w:eastAsia="Calibri" w:cstheme="minorHAnsi"/>
+                      <w:color w:val="FF0000"/>
+                      <w:lang w:val="en-US"/>
+                    </w:rPr>
+                    <w:t>192.168.10.57</w:t>
+                  </w:r>
                 </w:p>
               </w:tc>
               <w:tc>
@@ -11527,6 +12127,55 @@
                       <w:lang w:val="en-US"/>
                     </w:rPr>
                   </w:pPr>
+                  <w:r>
+                    <w:rPr>
+                      <w:rFonts w:eastAsia="Calibri" w:cstheme="minorHAnsi"/>
+                      <w:noProof/>
+                      <w:color w:val="FF0000"/>
+                      <w:lang w:val="en-US"/>
+                    </w:rPr>
+                    <w:drawing>
+                      <wp:inline distT="0" distB="0" distL="0" distR="0" wp14:anchorId="55AA45EB" wp14:editId="17D60EAA">
+                        <wp:extent cx="2731805" cy="1304925"/>
+                        <wp:effectExtent l="0" t="0" r="0" b="0"/>
+                        <wp:docPr id="1621096937" name="Picture 12" descr="A computer screen shot of a program&#10;&#10;AI-generated content may be incorrect."/>
+                        <wp:cNvGraphicFramePr>
+                          <a:graphicFrameLocks xmlns:a="http://schemas.openxmlformats.org/drawingml/2006/main" noChangeAspect="1"/>
+                        </wp:cNvGraphicFramePr>
+                        <a:graphic xmlns:a="http://schemas.openxmlformats.org/drawingml/2006/main">
+                          <a:graphicData uri="http://schemas.openxmlformats.org/drawingml/2006/picture">
+                            <pic:pic xmlns:pic="http://schemas.openxmlformats.org/drawingml/2006/picture">
+                              <pic:nvPicPr>
+                                <pic:cNvPr id="1621096937" name="Picture 12" descr="A computer screen shot of a program&#10;&#10;AI-generated content may be incorrect."/>
+                                <pic:cNvPicPr/>
+                              </pic:nvPicPr>
+                              <pic:blipFill>
+                                <a:blip r:embed="rId25">
+                                  <a:extLst>
+                                    <a:ext uri="{28A0092B-C50C-407E-A947-70E740481C1C}">
+                                      <a14:useLocalDpi xmlns:a14="http://schemas.microsoft.com/office/drawing/2010/main" val="0"/>
+                                    </a:ext>
+                                  </a:extLst>
+                                </a:blip>
+                                <a:stretch>
+                                  <a:fillRect/>
+                                </a:stretch>
+                              </pic:blipFill>
+                              <pic:spPr>
+                                <a:xfrm>
+                                  <a:off x="0" y="0"/>
+                                  <a:ext cx="2738503" cy="1308125"/>
+                                </a:xfrm>
+                                <a:prstGeom prst="rect">
+                                  <a:avLst/>
+                                </a:prstGeom>
+                              </pic:spPr>
+                            </pic:pic>
+                          </a:graphicData>
+                        </a:graphic>
+                      </wp:inline>
+                    </w:drawing>
+                  </w:r>
                 </w:p>
               </w:tc>
               <w:tc>
@@ -16754,6 +17403,28 @@
 </file>
 
 <file path=customXml/item1.xml><?xml version="1.0" encoding="utf-8"?>
+<b:Sources xmlns:b="http://schemas.openxmlformats.org/officeDocument/2006/bibliography" xmlns="http://schemas.openxmlformats.org/officeDocument/2006/bibliography" SelectedStyle="\APASixthEditionOfficeOnline.xsl" StyleName="APA" Version="6"/>
+</file>
+
+<file path=customXml/item2.xml><?xml version="1.0" encoding="utf-8"?>
+<?mso-contentType ?>
+<FormTemplates xmlns="http://schemas.microsoft.com/sharepoint/v3/contenttype/forms">
+  <Display>DocumentLibraryForm</Display>
+  <Edit>DocumentLibraryForm</Edit>
+  <New>DocumentLibraryForm</New>
+</FormTemplates>
+</file>
+
+<file path=customXml/item3.xml><?xml version="1.0" encoding="utf-8"?>
+<p:properties xmlns:p="http://schemas.microsoft.com/office/2006/metadata/properties" xmlns:xsi="http://www.w3.org/2001/XMLSchema-instance" xmlns:pc="http://schemas.microsoft.com/office/infopath/2007/PartnerControls">
+  <documentManagement>
+    <Stage xmlns="1c39e0be-c2b9-4ee2-b879-cbc0a71331df">Draft</Stage>
+    <_Flow_SignoffStatus xmlns="1c39e0be-c2b9-4ee2-b879-cbc0a71331df" xsi:nil="true"/>
+  </documentManagement>
+</p:properties>
+</file>
+
+<file path=customXml/item4.xml><?xml version="1.0" encoding="utf-8"?>
 <ct:contentTypeSchema xmlns:ct="http://schemas.microsoft.com/office/2006/metadata/contentType" xmlns:ma="http://schemas.microsoft.com/office/2006/metadata/properties/metaAttributes" ct:_="" ma:_="" ma:contentTypeName="Document" ma:contentTypeID="0x01010032D4AEABAB5F084CA052B9466945F981" ma:contentTypeVersion="12" ma:contentTypeDescription="Create a new document." ma:contentTypeScope="" ma:versionID="e7a30d111c1b43ed7c74f60e0724ac19">
   <xsd:schema xmlns:xsd="http://www.w3.org/2001/XMLSchema" xmlns:xs="http://www.w3.org/2001/XMLSchema" xmlns:p="http://schemas.microsoft.com/office/2006/metadata/properties" xmlns:ns2="1c39e0be-c2b9-4ee2-b879-cbc0a71331df" xmlns:ns3="ca5999b0-e896-4b71-8973-20089250b698" targetNamespace="http://schemas.microsoft.com/office/2006/metadata/properties" ma:root="true" ma:fieldsID="a2b97a84f90355216b6ce92d9af3f84c" ns2:_="" ns3:_="">
     <xsd:import namespace="1c39e0be-c2b9-4ee2-b879-cbc0a71331df"/>
@@ -16973,29 +17644,33 @@
 </ct:contentTypeSchema>
 </file>
 
-<file path=customXml/item2.xml><?xml version="1.0" encoding="utf-8"?>
-<p:properties xmlns:p="http://schemas.microsoft.com/office/2006/metadata/properties" xmlns:xsi="http://www.w3.org/2001/XMLSchema-instance" xmlns:pc="http://schemas.microsoft.com/office/infopath/2007/PartnerControls">
-  <documentManagement>
-    <Stage xmlns="1c39e0be-c2b9-4ee2-b879-cbc0a71331df">Draft</Stage>
-    <_Flow_SignoffStatus xmlns="1c39e0be-c2b9-4ee2-b879-cbc0a71331df" xsi:nil="true"/>
-  </documentManagement>
-</p:properties>
+<file path=customXml/itemProps1.xml><?xml version="1.0" encoding="utf-8"?>
+<ds:datastoreItem xmlns:ds="http://schemas.openxmlformats.org/officeDocument/2006/customXml" ds:itemID="{9D8BEBAF-F440-44BB-B292-63EF5C104D5C}">
+  <ds:schemaRefs>
+    <ds:schemaRef ds:uri="http://schemas.openxmlformats.org/officeDocument/2006/bibliography"/>
+  </ds:schemaRefs>
+</ds:datastoreItem>
 </file>
 
-<file path=customXml/item3.xml><?xml version="1.0" encoding="utf-8"?>
-<?mso-contentType ?>
-<FormTemplates xmlns="http://schemas.microsoft.com/sharepoint/v3/contenttype/forms">
-  <Display>DocumentLibraryForm</Display>
-  <Edit>DocumentLibraryForm</Edit>
-  <New>DocumentLibraryForm</New>
-</FormTemplates>
+<file path=customXml/itemProps2.xml><?xml version="1.0" encoding="utf-8"?>
+<ds:datastoreItem xmlns:ds="http://schemas.openxmlformats.org/officeDocument/2006/customXml" ds:itemID="{ECDDC9A4-AA36-4A21-84D2-9D976305822F}">
+  <ds:schemaRefs>
+    <ds:schemaRef ds:uri="http://schemas.microsoft.com/sharepoint/v3/contenttype/forms"/>
+  </ds:schemaRefs>
+</ds:datastoreItem>
 </file>
 
-<file path=customXml/item4.xml><?xml version="1.0" encoding="utf-8"?>
-<b:Sources xmlns:b="http://schemas.openxmlformats.org/officeDocument/2006/bibliography" xmlns="http://schemas.openxmlformats.org/officeDocument/2006/bibliography" SelectedStyle="\APASixthEditionOfficeOnline.xsl" StyleName="APA" Version="6"/>
+<file path=customXml/itemProps3.xml><?xml version="1.0" encoding="utf-8"?>
+<ds:datastoreItem xmlns:ds="http://schemas.openxmlformats.org/officeDocument/2006/customXml" ds:itemID="{F1E4EB25-BC86-44A3-AB67-AF66B54C1BC4}">
+  <ds:schemaRefs>
+    <ds:schemaRef ds:uri="http://schemas.microsoft.com/office/2006/metadata/properties"/>
+    <ds:schemaRef ds:uri="http://schemas.microsoft.com/office/infopath/2007/PartnerControls"/>
+    <ds:schemaRef ds:uri="1c39e0be-c2b9-4ee2-b879-cbc0a71331df"/>
+  </ds:schemaRefs>
+</ds:datastoreItem>
 </file>
 
-<file path=customXml/itemProps1.xml><?xml version="1.0" encoding="utf-8"?>
+<file path=customXml/itemProps4.xml><?xml version="1.0" encoding="utf-8"?>
 <ds:datastoreItem xmlns:ds="http://schemas.openxmlformats.org/officeDocument/2006/customXml" ds:itemID="{E353F6FB-00B5-49DB-998E-DB813677B931}">
   <ds:schemaRefs>
     <ds:schemaRef ds:uri="http://schemas.microsoft.com/office/2006/metadata/contentType"/>
@@ -17012,30 +17687,4 @@
     <ds:schemaRef ds:uri="http://schemas.microsoft.com/internal/obd"/>
   </ds:schemaRefs>
 </ds:datastoreItem>
-</file>
-
-<file path=customXml/itemProps2.xml><?xml version="1.0" encoding="utf-8"?>
-<ds:datastoreItem xmlns:ds="http://schemas.openxmlformats.org/officeDocument/2006/customXml" ds:itemID="{F1E4EB25-BC86-44A3-AB67-AF66B54C1BC4}">
-  <ds:schemaRefs>
-    <ds:schemaRef ds:uri="http://schemas.microsoft.com/office/2006/metadata/properties"/>
-    <ds:schemaRef ds:uri="http://schemas.microsoft.com/office/infopath/2007/PartnerControls"/>
-    <ds:schemaRef ds:uri="1c39e0be-c2b9-4ee2-b879-cbc0a71331df"/>
-  </ds:schemaRefs>
-</ds:datastoreItem>
-</file>
-
-<file path=customXml/itemProps3.xml><?xml version="1.0" encoding="utf-8"?>
-<ds:datastoreItem xmlns:ds="http://schemas.openxmlformats.org/officeDocument/2006/customXml" ds:itemID="{ECDDC9A4-AA36-4A21-84D2-9D976305822F}">
-  <ds:schemaRefs>
-    <ds:schemaRef ds:uri="http://schemas.microsoft.com/sharepoint/v3/contenttype/forms"/>
-  </ds:schemaRefs>
-</ds:datastoreItem>
-</file>
-
-<file path=customXml/itemProps4.xml><?xml version="1.0" encoding="utf-8"?>
-<ds:datastoreItem xmlns:ds="http://schemas.openxmlformats.org/officeDocument/2006/customXml" ds:itemID="{9D8BEBAF-F440-44BB-B292-63EF5C104D5C}">
-  <ds:schemaRefs>
-    <ds:schemaRef ds:uri="http://schemas.openxmlformats.org/officeDocument/2006/bibliography"/>
-  </ds:schemaRefs>
-</ds:datastoreItem>
 </file>
</xml_diff>